<commit_message>
added a button for deep dive and updated my resume
</commit_message>
<xml_diff>
--- a/documents/nicole-diaz-updated-resume.docx
+++ b/documents/nicole-diaz-updated-resume.docx
@@ -889,6 +889,137 @@
     </w:p>
     <w:p>
       <w:pPr>
+        <w:pStyle w:val="ListParagraph"/>
+        <w:numPr>
+          <w:ilvl w:val="0"/>
+          <w:numId w:val="4"/>
+        </w:numPr>
+        <w:tabs>
+          <w:tab w:val="left" w:pos="284"/>
+          <w:tab w:val="right" w:pos="10800"/>
+        </w:tabs>
+        <w:spacing w:line="480" w:lineRule="auto"/>
+        <w:rPr>
+          <w:rFonts w:asciiTheme="minorHAnsi" w:hAnsiTheme="minorHAnsi" w:cstheme="minorHAnsi"/>
+          <w:b/>
+          <w:color w:val="000000" w:themeColor="text1"/>
+          <w:sz w:val="20"/>
+          <w:szCs w:val="20"/>
+        </w:rPr>
+      </w:pPr>
+      <w:r>
+        <w:rPr>
+          <w:rFonts w:asciiTheme="minorHAnsi" w:hAnsiTheme="minorHAnsi" w:cstheme="minorHAnsi"/>
+          <w:bCs/>
+          <w:color w:val="000000" w:themeColor="text1"/>
+          <w:sz w:val="20"/>
+          <w:szCs w:val="20"/>
+        </w:rPr>
+        <w:t xml:space="preserve">Created a Sign-Up, Sign-In, </w:t>
+      </w:r>
+      <w:r>
+        <w:rPr>
+          <w:rFonts w:asciiTheme="minorHAnsi" w:hAnsiTheme="minorHAnsi" w:cstheme="minorHAnsi"/>
+          <w:bCs/>
+          <w:color w:val="000000" w:themeColor="text1"/>
+          <w:sz w:val="20"/>
+          <w:szCs w:val="20"/>
+        </w:rPr>
+        <w:t xml:space="preserve">and </w:t>
+      </w:r>
+      <w:r>
+        <w:rPr>
+          <w:rFonts w:asciiTheme="minorHAnsi" w:hAnsiTheme="minorHAnsi" w:cstheme="minorHAnsi"/>
+          <w:bCs/>
+          <w:color w:val="000000" w:themeColor="text1"/>
+          <w:sz w:val="20"/>
+          <w:szCs w:val="20"/>
+        </w:rPr>
+        <w:t>Sign-Out</w:t>
+      </w:r>
+      <w:r>
+        <w:rPr>
+          <w:rFonts w:asciiTheme="minorHAnsi" w:hAnsiTheme="minorHAnsi" w:cstheme="minorHAnsi"/>
+          <w:bCs/>
+          <w:color w:val="000000" w:themeColor="text1"/>
+          <w:sz w:val="20"/>
+          <w:szCs w:val="20"/>
+        </w:rPr>
+        <w:t xml:space="preserve"> handler using typescript</w:t>
+      </w:r>
+      <w:r>
+        <w:rPr>
+          <w:rFonts w:asciiTheme="minorHAnsi" w:hAnsiTheme="minorHAnsi" w:cstheme="minorHAnsi"/>
+          <w:bCs/>
+          <w:color w:val="000000" w:themeColor="text1"/>
+          <w:sz w:val="20"/>
+          <w:szCs w:val="20"/>
+        </w:rPr>
+        <w:t xml:space="preserve"> so th</w:t>
+      </w:r>
+      <w:r>
+        <w:rPr>
+          <w:rFonts w:asciiTheme="minorHAnsi" w:hAnsiTheme="minorHAnsi" w:cstheme="minorHAnsi"/>
+          <w:bCs/>
+          <w:color w:val="000000" w:themeColor="text1"/>
+          <w:sz w:val="20"/>
+          <w:szCs w:val="20"/>
+        </w:rPr>
+        <w:t>at the</w:t>
+      </w:r>
+      <w:r>
+        <w:rPr>
+          <w:rFonts w:asciiTheme="minorHAnsi" w:hAnsiTheme="minorHAnsi" w:cstheme="minorHAnsi"/>
+          <w:bCs/>
+          <w:color w:val="000000" w:themeColor="text1"/>
+          <w:sz w:val="20"/>
+          <w:szCs w:val="20"/>
+        </w:rPr>
+        <w:t xml:space="preserve"> </w:t>
+      </w:r>
+      <w:r>
+        <w:rPr>
+          <w:rFonts w:asciiTheme="minorHAnsi" w:hAnsiTheme="minorHAnsi" w:cstheme="minorHAnsi"/>
+          <w:bCs/>
+          <w:color w:val="000000" w:themeColor="text1"/>
+          <w:sz w:val="20"/>
+          <w:szCs w:val="20"/>
+        </w:rPr>
+        <w:t xml:space="preserve">users will be able to get, post, </w:t>
+      </w:r>
+      <w:r>
+        <w:rPr>
+          <w:rFonts w:asciiTheme="minorHAnsi" w:hAnsiTheme="minorHAnsi" w:cstheme="minorHAnsi"/>
+          <w:bCs/>
+          <w:color w:val="000000" w:themeColor="text1"/>
+          <w:sz w:val="20"/>
+          <w:szCs w:val="20"/>
+        </w:rPr>
+        <w:t>put and delete their data</w:t>
+      </w:r>
+      <w:r>
+        <w:rPr>
+          <w:rFonts w:asciiTheme="minorHAnsi" w:hAnsiTheme="minorHAnsi" w:cstheme="minorHAnsi"/>
+          <w:bCs/>
+          <w:color w:val="000000" w:themeColor="text1"/>
+          <w:sz w:val="20"/>
+          <w:szCs w:val="20"/>
+        </w:rPr>
+        <w:t xml:space="preserve"> </w:t>
+      </w:r>
+      <w:r>
+        <w:rPr>
+          <w:rFonts w:asciiTheme="minorHAnsi" w:hAnsiTheme="minorHAnsi" w:cstheme="minorHAnsi"/>
+          <w:bCs/>
+          <w:color w:val="000000" w:themeColor="text1"/>
+          <w:sz w:val="20"/>
+          <w:szCs w:val="20"/>
+        </w:rPr>
+        <w:t>in the database.</w:t>
+      </w:r>
+    </w:p>
+    <w:p>
+      <w:pPr>
         <w:tabs>
           <w:tab w:val="left" w:pos="284"/>
           <w:tab w:val="right" w:pos="10800"/>
@@ -1139,6 +1270,7 @@
           <w:sz w:val="20"/>
           <w:szCs w:val="20"/>
         </w:rPr>
+        <w:lastRenderedPageBreak/>
         <w:t>Implemented Contact Me page so that end user can contact me.</w:t>
       </w:r>
     </w:p>
@@ -1191,7 +1323,6 @@
           <w:sz w:val="20"/>
           <w:szCs w:val="20"/>
         </w:rPr>
-        <w:lastRenderedPageBreak/>
         <w:t>Full-stack Web Development intern – Albuquerque, NM</w:t>
       </w:r>
       <w:r>

</xml_diff>

<commit_message>
added an updated resume
</commit_message>
<xml_diff>
--- a/documents/nicole-diaz-updated-resume.docx
+++ b/documents/nicole-diaz-updated-resume.docx
@@ -915,107 +915,57 @@
           <w:sz w:val="20"/>
           <w:szCs w:val="20"/>
         </w:rPr>
-        <w:t xml:space="preserve">Created a Sign-Up, Sign-In, </w:t>
-      </w:r>
-      <w:r>
-        <w:rPr>
-          <w:rFonts w:asciiTheme="minorHAnsi" w:hAnsiTheme="minorHAnsi" w:cstheme="minorHAnsi"/>
-          <w:bCs/>
-          <w:color w:val="000000" w:themeColor="text1"/>
-          <w:sz w:val="20"/>
-          <w:szCs w:val="20"/>
-        </w:rPr>
-        <w:t xml:space="preserve">and </w:t>
-      </w:r>
-      <w:r>
-        <w:rPr>
-          <w:rFonts w:asciiTheme="minorHAnsi" w:hAnsiTheme="minorHAnsi" w:cstheme="minorHAnsi"/>
-          <w:bCs/>
-          <w:color w:val="000000" w:themeColor="text1"/>
-          <w:sz w:val="20"/>
-          <w:szCs w:val="20"/>
-        </w:rPr>
-        <w:t>Sign-Out</w:t>
-      </w:r>
-      <w:r>
-        <w:rPr>
-          <w:rFonts w:asciiTheme="minorHAnsi" w:hAnsiTheme="minorHAnsi" w:cstheme="minorHAnsi"/>
-          <w:bCs/>
-          <w:color w:val="000000" w:themeColor="text1"/>
-          <w:sz w:val="20"/>
-          <w:szCs w:val="20"/>
-        </w:rPr>
-        <w:t xml:space="preserve"> handler using typescript</w:t>
-      </w:r>
-      <w:r>
-        <w:rPr>
-          <w:rFonts w:asciiTheme="minorHAnsi" w:hAnsiTheme="minorHAnsi" w:cstheme="minorHAnsi"/>
-          <w:bCs/>
-          <w:color w:val="000000" w:themeColor="text1"/>
-          <w:sz w:val="20"/>
-          <w:szCs w:val="20"/>
-        </w:rPr>
-        <w:t xml:space="preserve"> so th</w:t>
-      </w:r>
-      <w:r>
-        <w:rPr>
-          <w:rFonts w:asciiTheme="minorHAnsi" w:hAnsiTheme="minorHAnsi" w:cstheme="minorHAnsi"/>
-          <w:bCs/>
-          <w:color w:val="000000" w:themeColor="text1"/>
-          <w:sz w:val="20"/>
-          <w:szCs w:val="20"/>
-        </w:rPr>
-        <w:t>at the</w:t>
-      </w:r>
-      <w:r>
-        <w:rPr>
-          <w:rFonts w:asciiTheme="minorHAnsi" w:hAnsiTheme="minorHAnsi" w:cstheme="minorHAnsi"/>
-          <w:bCs/>
-          <w:color w:val="000000" w:themeColor="text1"/>
-          <w:sz w:val="20"/>
-          <w:szCs w:val="20"/>
-        </w:rPr>
-        <w:t xml:space="preserve"> </w:t>
-      </w:r>
-      <w:r>
-        <w:rPr>
-          <w:rFonts w:asciiTheme="minorHAnsi" w:hAnsiTheme="minorHAnsi" w:cstheme="minorHAnsi"/>
-          <w:bCs/>
-          <w:color w:val="000000" w:themeColor="text1"/>
-          <w:sz w:val="20"/>
-          <w:szCs w:val="20"/>
-        </w:rPr>
-        <w:t xml:space="preserve">users will be able to get, post, </w:t>
-      </w:r>
-      <w:r>
-        <w:rPr>
-          <w:rFonts w:asciiTheme="minorHAnsi" w:hAnsiTheme="minorHAnsi" w:cstheme="minorHAnsi"/>
-          <w:bCs/>
-          <w:color w:val="000000" w:themeColor="text1"/>
-          <w:sz w:val="20"/>
-          <w:szCs w:val="20"/>
-        </w:rPr>
-        <w:t>put and delete their data</w:t>
-      </w:r>
-      <w:r>
-        <w:rPr>
-          <w:rFonts w:asciiTheme="minorHAnsi" w:hAnsiTheme="minorHAnsi" w:cstheme="minorHAnsi"/>
-          <w:bCs/>
-          <w:color w:val="000000" w:themeColor="text1"/>
-          <w:sz w:val="20"/>
-          <w:szCs w:val="20"/>
-        </w:rPr>
-        <w:t xml:space="preserve"> </w:t>
-      </w:r>
-      <w:r>
-        <w:rPr>
-          <w:rFonts w:asciiTheme="minorHAnsi" w:hAnsiTheme="minorHAnsi" w:cstheme="minorHAnsi"/>
-          <w:bCs/>
-          <w:color w:val="000000" w:themeColor="text1"/>
-          <w:sz w:val="20"/>
-          <w:szCs w:val="20"/>
-        </w:rPr>
-        <w:t>in the database.</w:t>
+        <w:t>Created a Sign-Up, Sign-In, Sign-Out</w:t>
+      </w:r>
+      <w:r>
+        <w:rPr>
+          <w:rFonts w:asciiTheme="minorHAnsi" w:hAnsiTheme="minorHAnsi" w:cstheme="minorHAnsi"/>
+          <w:bCs/>
+          <w:color w:val="000000" w:themeColor="text1"/>
+          <w:sz w:val="20"/>
+          <w:szCs w:val="20"/>
+        </w:rPr>
+        <w:t xml:space="preserve"> handler </w:t>
+      </w:r>
+      <w:r>
+        <w:rPr>
+          <w:rFonts w:asciiTheme="minorHAnsi" w:hAnsiTheme="minorHAnsi" w:cstheme="minorHAnsi"/>
+          <w:bCs/>
+          <w:color w:val="000000" w:themeColor="text1"/>
+          <w:sz w:val="20"/>
+          <w:szCs w:val="20"/>
+        </w:rPr>
+        <w:t xml:space="preserve">using typescript so that end users can </w:t>
+      </w:r>
+      <w:r>
+        <w:rPr>
+          <w:rFonts w:asciiTheme="minorHAnsi" w:hAnsiTheme="minorHAnsi" w:cstheme="minorHAnsi"/>
+          <w:bCs/>
+          <w:color w:val="000000" w:themeColor="text1"/>
+          <w:sz w:val="20"/>
+          <w:szCs w:val="20"/>
+        </w:rPr>
+        <w:t>in</w:t>
+      </w:r>
+      <w:r>
+        <w:rPr>
+          <w:rFonts w:asciiTheme="minorHAnsi" w:hAnsiTheme="minorHAnsi" w:cstheme="minorHAnsi"/>
+          <w:bCs/>
+          <w:color w:val="000000" w:themeColor="text1"/>
+          <w:sz w:val="20"/>
+          <w:szCs w:val="20"/>
+        </w:rPr>
+        <w:t xml:space="preserve">sert their </w:t>
+      </w:r>
+      <w:r>
+        <w:rPr>
+          <w:rFonts w:asciiTheme="minorHAnsi" w:hAnsiTheme="minorHAnsi" w:cstheme="minorHAnsi"/>
+          <w:bCs/>
+          <w:color w:val="000000" w:themeColor="text1"/>
+          <w:sz w:val="20"/>
+          <w:szCs w:val="20"/>
+        </w:rPr>
+        <w:t>data in the database.</w:t>
       </w:r>
     </w:p>
     <w:p>
@@ -1270,7 +1220,6 @@
           <w:sz w:val="20"/>
           <w:szCs w:val="20"/>
         </w:rPr>
-        <w:lastRenderedPageBreak/>
         <w:t>Implemented Contact Me page so that end user can contact me.</w:t>
       </w:r>
     </w:p>
@@ -1297,6 +1246,7 @@
           <w:color w:val="2F5496" w:themeColor="accent1" w:themeShade="BF"/>
           <w:spacing w:val="20"/>
         </w:rPr>
+        <w:lastRenderedPageBreak/>
         <w:t>Deep Dive Coding</w:t>
       </w:r>
     </w:p>

</xml_diff>